<commit_message>
finish wk3 in jhu biostats bootcamp1
</commit_message>
<xml_diff>
--- a/Stats/Coursera/JHU/biostats_bootcamp_1/week3.docx
+++ b/Stats/Coursera/JHU/biostats_bootcamp_1/week3.docx
@@ -2055,19 +2055,11 @@
           <w:b/>
         </w:rPr>
       </w:pPr>
-      <w:proofErr w:type="spellStart"/>
-      <w:r>
-        <w:rPr>
-          <w:b/>
-        </w:rPr>
-        <w:t>x_bar</w:t>
-      </w:r>
-      <w:proofErr w:type="spellEnd"/>
-      <w:r>
-        <w:rPr>
-          <w:b/>
-        </w:rPr>
-        <w:t xml:space="preserve"> &lt;- 1150.315</w:t>
+      <w:r>
+        <w:rPr>
+          <w:b/>
+        </w:rPr>
+        <w:t>x_bar &lt;- 1150.315</w:t>
       </w:r>
     </w:p>
     <w:p>
@@ -2504,7 +2496,7 @@
         <w:ind w:left="1080"/>
       </w:pPr>
       <w:r>
-        <w:t>Can plot likelihood:</w:t>
+        <w:t>Can plot likelihood</w:t>
       </w:r>
     </w:p>
     <w:p>
@@ -3648,7 +3640,15 @@
         </w:drawing>
       </w:r>
       <w:r>
-        <w:t xml:space="preserve"> quantile of the t-distribution w/ </w:t>
+        <w:t xml:space="preserve"> </w:t>
+      </w:r>
+      <w:bookmarkStart w:id="1" w:name="_GoBack"/>
+      <w:r>
+        <w:t>quantile</w:t>
+      </w:r>
+      <w:bookmarkEnd w:id="1"/>
+      <w:r>
+        <w:t xml:space="preserve"> of the t-distribution w/ </w:t>
       </w:r>
       <w:proofErr w:type="spellStart"/>
       <w:r>
@@ -4984,14 +4984,9 @@
       <w:r>
         <w:t xml:space="preserve"> going to look at the </w:t>
       </w:r>
-      <w:proofErr w:type="spellStart"/>
-      <w:r>
-        <w:t>b</w:t>
-      </w:r>
-      <w:r>
-        <w:t>ivariant</w:t>
-      </w:r>
-      <w:proofErr w:type="spellEnd"/>
+      <w:r>
+        <w:t>bivariate</w:t>
+      </w:r>
       <w:r>
         <w:t xml:space="preserve"> Normal distribution which </w:t>
       </w:r>
@@ -5029,7 +5024,7 @@
         </w:rPr>
         <w:t xml:space="preserve"> </w:t>
       </w:r>
-      <w:bookmarkStart w:id="1" w:name="_Hlk511473550"/>
+      <w:bookmarkStart w:id="2" w:name="_Hlk511473550"/>
       <w:r>
         <w:t xml:space="preserve">obtain a likelihood for </w:t>
       </w:r>
@@ -5045,7 +5040,7 @@
         </w:rPr>
         <w:t xml:space="preserve">alone </w:t>
       </w:r>
-      <w:bookmarkEnd w:id="1"/>
+      <w:bookmarkEnd w:id="2"/>
       <w:r>
         <w:rPr>
           <w:rFonts w:cstheme="minorHAnsi"/>
@@ -5100,7 +5095,7 @@
       <w:r>
         <w:t xml:space="preserve">gets name b/c results = shadow we’d get if we shined a light on the 2D likelihood for </w:t>
       </w:r>
-      <w:bookmarkStart w:id="2" w:name="_Hlk511473718"/>
+      <w:bookmarkStart w:id="3" w:name="_Hlk511473718"/>
       <w:r>
         <w:rPr>
           <w:rFonts w:cstheme="minorHAnsi"/>
@@ -5126,7 +5121,7 @@
         </w:rPr>
         <w:t>2</w:t>
       </w:r>
-      <w:bookmarkEnd w:id="2"/>
+      <w:bookmarkEnd w:id="3"/>
     </w:p>
     <w:p>
       <w:pPr>
@@ -5140,11 +5135,9 @@
       <w:r>
         <w:t xml:space="preserve">PL is a </w:t>
       </w:r>
-      <w:proofErr w:type="spellStart"/>
-      <w:r>
-        <w:t>bivariant</w:t>
-      </w:r>
-      <w:proofErr w:type="spellEnd"/>
+      <w:r>
+        <w:t>bivariate</w:t>
+      </w:r>
       <w:r>
         <w:t xml:space="preserve"> surface w/ </w:t>
       </w:r>
@@ -6069,16 +6062,6 @@
         </w:rPr>
         <w:t>0</w:t>
       </w:r>
-    </w:p>
-    <w:p>
-      <w:pPr>
-        <w:pStyle w:val="ListBullet"/>
-        <w:tabs>
-          <w:tab w:val="clear" w:pos="360"/>
-          <w:tab w:val="num" w:pos="720"/>
-        </w:tabs>
-        <w:ind w:left="720"/>
-      </w:pPr>
     </w:p>
     <w:p>
       <w:pPr>
@@ -6463,23 +6446,7 @@
           <w:rFonts w:cstheme="minorHAnsi"/>
           <w:b/>
         </w:rPr>
-        <w:t xml:space="preserve">profile likelihood/maximum profile likelihood </w:t>
-      </w:r>
-      <w:proofErr w:type="spellStart"/>
-      <w:r>
-        <w:rPr>
-          <w:rFonts w:cstheme="minorHAnsi"/>
-          <w:b/>
-        </w:rPr>
-        <w:t>estimand</w:t>
-      </w:r>
-      <w:proofErr w:type="spellEnd"/>
-      <w:r>
-        <w:rPr>
-          <w:rFonts w:cstheme="minorHAnsi"/>
-          <w:b/>
-        </w:rPr>
-        <w:t xml:space="preserve"> is also the MLE for the parameters</w:t>
+        <w:t>profile likelihood/maximum profile likelihood estimand is also the MLE for the parameters</w:t>
       </w:r>
     </w:p>
     <w:p>
@@ -6561,15 +6528,7 @@
         <w:pStyle w:val="ListBullet"/>
       </w:pPr>
       <w:r>
-        <w:t xml:space="preserve">If we wanted to divide this by its peak value, divide it by the same thing w/ </w:t>
-      </w:r>
-      <w:proofErr w:type="spellStart"/>
-      <w:r>
-        <w:t>x_bar</w:t>
-      </w:r>
-      <w:proofErr w:type="spellEnd"/>
-      <w:r>
-        <w:t xml:space="preserve"> plugged in for  </w:t>
+        <w:t xml:space="preserve">If we wanted to divide this by its peak value, divide it by the same thing w/ x_bar plugged in for  </w:t>
       </w:r>
       <w:r>
         <w:rPr>
@@ -9334,13 +9293,11 @@
         <w:t xml:space="preserve">= </w:t>
       </w:r>
       <w:r>
-        <w:t xml:space="preserve">just always assume the variances are </w:t>
-      </w:r>
-      <w:proofErr w:type="spellStart"/>
-      <w:r>
-        <w:t>unequa</w:t>
-      </w:r>
-      <w:proofErr w:type="spellEnd"/>
+        <w:t>just always assume the variances are unequa</w:t>
+      </w:r>
+      <w:r>
+        <w:t>l</w:t>
+      </w:r>
     </w:p>
     <w:p>
       <w:pPr>
@@ -9839,13 +9796,11 @@
       <w:r>
         <w:t xml:space="preserve"> </w:t>
       </w:r>
-      <w:proofErr w:type="spellStart"/>
-      <w:r>
-        <w:t>ro</w:t>
-      </w:r>
-      <w:proofErr w:type="spellEnd"/>
-      <w:r>
-        <w:t xml:space="preserve"> create a likelihood for </w:t>
+      <w:r>
+        <w:t>t</w:t>
+      </w:r>
+      <w:r>
+        <w:t xml:space="preserve">o create a likelihood for </w:t>
       </w:r>
       <w:proofErr w:type="spellStart"/>
       <w:r>
@@ -10004,7 +9959,7 @@
       </w:r>
       <w:proofErr w:type="spellStart"/>
       <w:r>
-        <w:t>s</w:t>
+        <w:t>S</w:t>
       </w:r>
       <w:r>
         <w:rPr>
@@ -10045,7 +10000,7 @@
       </w:r>
       <w:proofErr w:type="spellStart"/>
       <w:r>
-        <w:t>s</w:t>
+        <w:t>S</w:t>
       </w:r>
       <w:r>
         <w:rPr>
@@ -10273,13 +10228,28 @@
         <w:t xml:space="preserve"> it's an average</w:t>
       </w:r>
       <w:r>
-        <w:t xml:space="preserve"> of 15.34^2</w:t>
+        <w:t xml:space="preserve"> of 15.34</w:t>
+      </w:r>
+      <w:r>
+        <w:rPr>
+          <w:vertAlign w:val="superscript"/>
+        </w:rPr>
+        <w:t>2</w:t>
       </w:r>
       <w:r>
         <w:t xml:space="preserve"> and</w:t>
       </w:r>
       <w:r>
-        <w:t xml:space="preserve"> 18.23^2, s</w:t>
+        <w:t xml:space="preserve"> 18.23</w:t>
+      </w:r>
+      <w:r>
+        <w:rPr>
+          <w:vertAlign w:val="superscript"/>
+        </w:rPr>
+        <w:t>2</w:t>
+      </w:r>
+      <w:r>
+        <w:t>, s</w:t>
       </w:r>
       <w:r>
         <w:t xml:space="preserve">o it </w:t>
@@ -10288,7 +10258,10 @@
         <w:t xml:space="preserve">must </w:t>
       </w:r>
       <w:r>
-        <w:t xml:space="preserve">be between those </w:t>
+        <w:t>be between the</w:t>
+      </w:r>
+      <w:r>
+        <w:t xml:space="preserve">se </w:t>
       </w:r>
       <w:r>
         <w:t>2 #’s</w:t>
@@ -10304,7 +10277,16 @@
         <w:ind w:left="1080"/>
       </w:pPr>
       <w:r>
-        <w:t>The 15.34^22 and 18.23^22. So, so then when you square root it, that number has to be between 15.34 and 18.23. So if that hasn't happened, you've really screwed up. Okay, so we've got our pooled variance, and if we square root that, we get our pooled standard deviation. And then we need the appropriate T quantiles. So we need the T quantile for 97.5 if we want a 95% confidence interval.</w:t>
+        <w:t xml:space="preserve">So, when </w:t>
+      </w:r>
+      <w:r>
+        <w:t xml:space="preserve">we </w:t>
+      </w:r>
+      <w:r>
+        <w:t xml:space="preserve">square root it, that </w:t>
+      </w:r>
+      <w:r>
+        <w:t># is between 15.34-18.23.</w:t>
       </w:r>
     </w:p>
     <w:p>
@@ -10377,7 +10359,27 @@
         <w:rPr>
           <w:b/>
         </w:rPr>
-        <w:t xml:space="preserve"> = (qt.975,df=27) = 2.052</w:t>
+        <w:t xml:space="preserve"> = (</w:t>
+      </w:r>
+      <w:proofErr w:type="spellStart"/>
+      <w:r>
+        <w:rPr>
+          <w:b/>
+        </w:rPr>
+        <w:t>qt</w:t>
+      </w:r>
+      <w:proofErr w:type="spellEnd"/>
+      <w:r>
+        <w:rPr>
+          <w:b/>
+        </w:rPr>
+        <w:t>(</w:t>
+      </w:r>
+      <w:r>
+        <w:rPr>
+          <w:b/>
+        </w:rPr>
+        <w:t>.975,df=27) = 2.052</w:t>
       </w:r>
     </w:p>
     <w:p>
@@ -10469,6 +10471,59 @@
                     <a:xfrm>
                       <a:off x="0" y="0"/>
                       <a:ext cx="3940052" cy="395393"/>
+                    </a:xfrm>
+                    <a:prstGeom prst="rect">
+                      <a:avLst/>
+                    </a:prstGeom>
+                  </pic:spPr>
+                </pic:pic>
+              </a:graphicData>
+            </a:graphic>
+          </wp:inline>
+        </w:drawing>
+      </w:r>
+    </w:p>
+    <w:p>
+      <w:pPr>
+        <w:pStyle w:val="ListBullet"/>
+        <w:tabs>
+          <w:tab w:val="clear" w:pos="360"/>
+          <w:tab w:val="num" w:pos="1080"/>
+        </w:tabs>
+        <w:ind w:left="1080"/>
+        <w:rPr>
+          <w:b/>
+        </w:rPr>
+      </w:pPr>
+      <w:r>
+        <w:rPr>
+          <w:noProof/>
+        </w:rPr>
+        <w:drawing>
+          <wp:inline distT="0" distB="0" distL="0" distR="0" wp14:anchorId="3390ACC9" wp14:editId="504164E6">
+            <wp:extent cx="2752725" cy="411413"/>
+            <wp:effectExtent l="0" t="0" r="0" b="8255"/>
+            <wp:docPr id="31" name="Picture 31"/>
+            <wp:cNvGraphicFramePr>
+              <a:graphicFrameLocks xmlns:a="http://schemas.openxmlformats.org/drawingml/2006/main" noChangeAspect="1"/>
+            </wp:cNvGraphicFramePr>
+            <a:graphic xmlns:a="http://schemas.openxmlformats.org/drawingml/2006/main">
+              <a:graphicData uri="http://schemas.openxmlformats.org/drawingml/2006/picture">
+                <pic:pic xmlns:pic="http://schemas.openxmlformats.org/drawingml/2006/picture">
+                  <pic:nvPicPr>
+                    <pic:cNvPr id="1" name=""/>
+                    <pic:cNvPicPr/>
+                  </pic:nvPicPr>
+                  <pic:blipFill>
+                    <a:blip r:embed="rId50"/>
+                    <a:stretch>
+                      <a:fillRect/>
+                    </a:stretch>
+                  </pic:blipFill>
+                  <pic:spPr>
+                    <a:xfrm>
+                      <a:off x="0" y="0"/>
+                      <a:ext cx="2778467" cy="415260"/>
                     </a:xfrm>
                     <a:prstGeom prst="rect">
                       <a:avLst/>
@@ -11569,23 +11624,25 @@
         <w:t>Histograms</w:t>
       </w:r>
       <w:r>
-        <w:t xml:space="preserve"> = “connect” bar </w:t>
-      </w:r>
-      <w:proofErr w:type="spellStart"/>
-      <w:r>
-        <w:t>grapsh</w:t>
-      </w:r>
-      <w:proofErr w:type="spellEnd"/>
-      <w:r>
-        <w:t xml:space="preserve"> </w:t>
-      </w:r>
-      <w:proofErr w:type="spellStart"/>
-      <w:r>
-        <w:t>thos</w:t>
-      </w:r>
-      <w:proofErr w:type="spellEnd"/>
-      <w:r>
-        <w:t xml:space="preserve"> show sample estimates of the</w:t>
+        <w:t xml:space="preserve"> = “connect</w:t>
+      </w:r>
+      <w:r>
+        <w:t>ed</w:t>
+      </w:r>
+      <w:r>
+        <w:t xml:space="preserve">” bar </w:t>
+      </w:r>
+      <w:r>
+        <w:t>graphs</w:t>
+      </w:r>
+      <w:r>
+        <w:t xml:space="preserve"> </w:t>
+      </w:r>
+      <w:r>
+        <w:t>to</w:t>
+      </w:r>
+      <w:r>
+        <w:t xml:space="preserve"> show sample estimates of:</w:t>
       </w:r>
     </w:p>
     <w:p>
@@ -12078,16 +12135,6 @@
     <w:p>
       <w:pPr>
         <w:pStyle w:val="ListBullet"/>
-        <w:numPr>
-          <w:ilvl w:val="0"/>
-          <w:numId w:val="0"/>
-        </w:numPr>
-        <w:ind w:left="1800" w:firstLine="360"/>
-      </w:pPr>
-    </w:p>
-    <w:p>
-      <w:pPr>
-        <w:pStyle w:val="ListBullet"/>
         <w:tabs>
           <w:tab w:val="clear" w:pos="360"/>
           <w:tab w:val="num" w:pos="720"/>
@@ -12095,6 +12142,7 @@
         <w:ind w:left="720"/>
       </w:pPr>
       <w:r>
+        <w:lastRenderedPageBreak/>
         <w:t>If we have a small # of DP’s, plotting whole data set is preferable</w:t>
       </w:r>
     </w:p>
@@ -13875,13 +13923,7 @@
         <w:rPr>
           <w:b/>
         </w:rPr>
-        <w:t>ϴ</w:t>
-      </w:r>
-      <w:r>
-        <w:rPr>
-          <w:b/>
-        </w:rPr>
-        <w:t>^</w:t>
+        <w:t>ϴ^</w:t>
       </w:r>
       <w:r>
         <w:t xml:space="preserve"> = estimate based on full dataset, </w:t>
@@ -14055,19 +14097,7 @@
         <w:rPr>
           <w:b/>
         </w:rPr>
-        <w:t xml:space="preserve"> </w:t>
-      </w:r>
-      <w:r>
-        <w:rPr>
-          <w:b/>
-        </w:rPr>
-        <w:t>ϴ^</w:t>
-      </w:r>
-      <w:r>
-        <w:rPr>
-          <w:b/>
-        </w:rPr>
-        <w:t>)</w:t>
+        <w:t xml:space="preserve"> ϴ^)</w:t>
       </w:r>
       <w:r>
         <w:t xml:space="preserve"> == how far average delete-one-estimate is from the full dataset estimate</w:t>
@@ -14163,31 +14193,13 @@
         <w:t>==</w:t>
       </w:r>
       <w:r>
-        <w:t xml:space="preserve"> n-1/n times sum of the squared deviations of </w:t>
-      </w:r>
-      <w:r>
-        <w:t>delete-one-estimates from the average delete-one-estimate</w:t>
-      </w:r>
-      <w:r>
-        <w:t xml:space="preserve"> == </w:t>
-      </w:r>
-      <w:r>
-        <w:rPr>
-          <w:b/>
-        </w:rPr>
-        <w:t xml:space="preserve">deviance of delete-one-estimates </w:t>
-      </w:r>
-      <w:r>
-        <w:rPr>
-          <w:b/>
-        </w:rPr>
-        <w:t xml:space="preserve">from the </w:t>
-      </w:r>
-      <w:r>
-        <w:rPr>
-          <w:b/>
-        </w:rPr>
-        <w:t>average delete-one-estimate</w:t>
+        <w:t xml:space="preserve"> n-1/n times sum of the squared deviations of delete-one-estimates from the average delete-one-estimate == </w:t>
+      </w:r>
+      <w:r>
+        <w:rPr>
+          <w:b/>
+        </w:rPr>
+        <w:t>deviance of delete-one-estimates from the average delete-one-estimate</w:t>
       </w:r>
     </w:p>
     <w:p>
@@ -14203,10 +14215,7 @@
         <w:t>Sort of like square root of n-1 times the variance</w:t>
       </w:r>
       <w:r>
-        <w:t xml:space="preserve"> of the </w:t>
-      </w:r>
-      <w:r>
-        <w:t>delete-one-estimates</w:t>
+        <w:t xml:space="preserve"> of the delete-one-estimates</w:t>
       </w:r>
     </w:p>
     <w:p>
@@ -14402,18 +14411,6 @@
         <w:ind w:left="720"/>
         <w:jc w:val="both"/>
       </w:pPr>
-      <w:r>
-        <w:t xml:space="preserve">Has been shown that jackknife = a </w:t>
-      </w:r>
-      <w:r>
-        <w:rPr>
-          <w:b/>
-        </w:rPr>
-        <w:t>linear approximation</w:t>
-      </w:r>
-      <w:r>
-        <w:t xml:space="preserve"> to the bootstrap</w:t>
-      </w:r>
     </w:p>
     <w:p>
       <w:pPr>
@@ -14427,6 +14424,29 @@
       </w:pPr>
       <w:r>
         <w:lastRenderedPageBreak/>
+        <w:t xml:space="preserve">Has been shown that jackknife = a </w:t>
+      </w:r>
+      <w:r>
+        <w:rPr>
+          <w:b/>
+        </w:rPr>
+        <w:t>linear approximation</w:t>
+      </w:r>
+      <w:r>
+        <w:t xml:space="preserve"> to the bootstrap</w:t>
+      </w:r>
+    </w:p>
+    <w:p>
+      <w:pPr>
+        <w:pStyle w:val="ListBullet"/>
+        <w:tabs>
+          <w:tab w:val="clear" w:pos="360"/>
+          <w:tab w:val="num" w:pos="720"/>
+        </w:tabs>
+        <w:ind w:left="720"/>
+        <w:jc w:val="both"/>
+      </w:pPr>
+      <w:r>
         <w:t>Generally don’t use jackknife for sample quantiles like median, as it’s been shown to have some poor qualities</w:t>
       </w:r>
     </w:p>
@@ -14441,13 +14461,7 @@
         <w:jc w:val="both"/>
       </w:pPr>
       <w:r>
-        <w:t xml:space="preserve">Jackknife works well for smooth functions + empirical </w:t>
-      </w:r>
-      <w:r>
-        <w:t>quantiles like median</w:t>
-      </w:r>
-      <w:r>
-        <w:t xml:space="preserve"> often don’t satisfy that</w:t>
+        <w:t>Jackknife works well for smooth functions + empirical quantiles like median often don’t satisfy that</w:t>
       </w:r>
     </w:p>
     <w:p>
@@ -14483,113 +14497,92 @@
         <w:rPr>
           <w:b/>
         </w:rPr>
-        <w:t>PseudoObs = n</w:t>
-      </w:r>
-      <w:r>
-        <w:rPr>
-          <w:b/>
-        </w:rPr>
+        <w:t>PseudoObs = nϴ</w:t>
+      </w:r>
+      <w:r>
+        <w:rPr>
+          <w:b/>
+          <w:vertAlign w:val="superscript"/>
+        </w:rPr>
+        <w:t xml:space="preserve">^ </w:t>
+      </w:r>
+      <w:r>
+        <w:rPr>
+          <w:b/>
+        </w:rPr>
+        <w:t>- (n-1)ϴ</w:t>
+      </w:r>
+      <w:r>
+        <w:rPr>
+          <w:b/>
+          <w:vertAlign w:val="superscript"/>
+        </w:rPr>
+        <w:t>^</w:t>
+      </w:r>
+      <w:r>
+        <w:rPr>
+          <w:b/>
+        </w:rPr>
+        <w:softHyphen/>
+      </w:r>
+      <w:r>
+        <w:rPr>
+          <w:b/>
+          <w:vertAlign w:val="subscript"/>
+        </w:rPr>
+        <w:t>I</w:t>
+      </w:r>
+      <w:r>
+        <w:rPr>
+          <w:b/>
+        </w:rPr>
+        <w:t xml:space="preserve"> </w:t>
+      </w:r>
+      <w:r>
+        <w:rPr>
+          <w:b/>
+        </w:rPr>
+        <w:sym w:font="Wingdings" w:char="F0E8"/>
+      </w:r>
+      <w:r>
+        <w:rPr>
+          <w:b/>
+        </w:rPr>
+        <w:t xml:space="preserve"> </w:t>
+      </w:r>
+      <w:r>
+        <w:t xml:space="preserve">think of these as “whatever observation I contributes to estimate of </w:t>
+      </w:r>
+      <w:r>
+        <w:t>ϴ”</w:t>
+      </w:r>
+    </w:p>
+    <w:p>
+      <w:pPr>
+        <w:pStyle w:val="ListBullet"/>
+        <w:tabs>
+          <w:tab w:val="clear" w:pos="360"/>
+          <w:tab w:val="num" w:pos="720"/>
+        </w:tabs>
+        <w:ind w:left="720"/>
+        <w:rPr>
+          <w:b/>
+        </w:rPr>
+      </w:pPr>
+      <w:r>
+        <w:t xml:space="preserve">When </w:t>
+      </w:r>
+      <w:r>
         <w:t>ϴ</w:t>
       </w:r>
       <w:r>
         <w:rPr>
-          <w:b/>
           <w:vertAlign w:val="superscript"/>
         </w:rPr>
-        <w:t xml:space="preserve">^ </w:t>
-      </w:r>
-      <w:r>
-        <w:rPr>
-          <w:b/>
-        </w:rPr>
-        <w:t>- (n-1)</w:t>
-      </w:r>
-      <w:r>
-        <w:rPr>
-          <w:b/>
-        </w:rPr>
-        <w:t>ϴ</w:t>
-      </w:r>
-      <w:r>
-        <w:rPr>
-          <w:b/>
-          <w:vertAlign w:val="superscript"/>
-        </w:rPr>
         <w:t>^</w:t>
       </w:r>
       <w:r>
-        <w:rPr>
-          <w:b/>
-        </w:rPr>
-        <w:softHyphen/>
-      </w:r>
-      <w:r>
-        <w:rPr>
-          <w:b/>
-          <w:vertAlign w:val="subscript"/>
-        </w:rPr>
-        <w:t>I</w:t>
-      </w:r>
-      <w:r>
-        <w:rPr>
-          <w:b/>
-        </w:rPr>
-        <w:t xml:space="preserve"> </w:t>
-      </w:r>
-      <w:r>
-        <w:rPr>
-          <w:b/>
-        </w:rPr>
-        <w:sym w:font="Wingdings" w:char="F0E8"/>
-      </w:r>
-      <w:r>
-        <w:rPr>
-          <w:b/>
-        </w:rPr>
-        <w:t xml:space="preserve"> </w:t>
-      </w:r>
-      <w:r>
-        <w:t xml:space="preserve">think of these as “whatever observation I contributes to estimate of </w:t>
-      </w:r>
-      <w:r>
-        <w:t>ϴ</w:t>
-      </w:r>
-      <w:r>
-        <w:t>”</w:t>
-      </w:r>
-    </w:p>
-    <w:p>
-      <w:pPr>
-        <w:pStyle w:val="ListBullet"/>
-        <w:tabs>
-          <w:tab w:val="clear" w:pos="360"/>
-          <w:tab w:val="num" w:pos="720"/>
-        </w:tabs>
-        <w:ind w:left="720"/>
-        <w:rPr>
-          <w:b/>
-        </w:rPr>
-      </w:pPr>
-      <w:r>
-        <w:t xml:space="preserve">When </w:t>
-      </w:r>
-      <w:r>
-        <w:t>ϴ</w:t>
-      </w:r>
-      <w:r>
-        <w:rPr>
-          <w:vertAlign w:val="superscript"/>
-        </w:rPr>
-        <w:t>^</w:t>
-      </w:r>
-      <w:r>
-        <w:t xml:space="preserve"> = the sample mean, the </w:t>
-      </w:r>
-      <w:r>
-        <w:t>PseudoObs</w:t>
-      </w:r>
-      <w:r>
-        <w:t xml:space="preserve"> </w:t>
+        <w:t xml:space="preserve"> = the sample mean, the PseudoObs </w:t>
       </w:r>
       <w:r>
         <w:t>=</w:t>
@@ -14765,10 +14758,7 @@
         <w:ind w:left="720"/>
       </w:pPr>
       <w:r>
-        <w:t>distribution defined by the data</w:t>
-      </w:r>
-      <w:r>
-        <w:t xml:space="preserve">, if not putting any constraints on it, puts </w:t>
+        <w:t xml:space="preserve">distribution defined by the data, if not putting any constraints on it, puts </w:t>
       </w:r>
       <w:r>
         <w:rPr>
@@ -15095,10 +15085,7 @@
         <w:t>actually not very convenient to work</w:t>
       </w:r>
       <w:r>
-        <w:t xml:space="preserve"> w/ t</w:t>
-      </w:r>
-      <w:r>
-        <w:t>o</w:t>
+        <w:t xml:space="preserve"> w/ to</w:t>
       </w:r>
       <w:r>
         <w:t xml:space="preserve"> figure out things about </w:t>
@@ -15170,25 +15157,16 @@
         <w:t>strap principle</w:t>
       </w:r>
       <w:r>
-        <w:t xml:space="preserve"> </w:t>
-      </w:r>
-      <w:r>
-        <w:t>is instead carried out via</w:t>
-      </w:r>
-      <w:r>
-        <w:t xml:space="preserve"> </w:t>
-      </w:r>
-      <w:r>
-        <w:rPr>
-          <w:b/>
-        </w:rPr>
-        <w:t>re-sampling</w:t>
-      </w:r>
-      <w:r>
-        <w:rPr>
-          <w:b/>
-        </w:rPr>
-        <w:t xml:space="preserve"> Simulation</w:t>
+        <w:t xml:space="preserve"> is instead carried out via</w:t>
+      </w:r>
+      <w:r>
+        <w:t xml:space="preserve"> </w:t>
+      </w:r>
+      <w:r>
+        <w:rPr>
+          <w:b/>
+        </w:rPr>
+        <w:t>re-sampling Simulation</w:t>
       </w:r>
     </w:p>
     <w:p>
@@ -15253,6 +15231,7 @@
         <w:pStyle w:val="ListBullet"/>
       </w:pPr>
       <w:r>
+        <w:lastRenderedPageBreak/>
         <w:t>Then, for each re-sampled dataset, calculate the statistic</w:t>
       </w:r>
       <w:r>
@@ -15267,7 +15246,6 @@
         <w:pStyle w:val="ListBullet"/>
       </w:pPr>
       <w:r>
-        <w:lastRenderedPageBreak/>
         <w:t xml:space="preserve">Ex: </w:t>
       </w:r>
       <w:r>
@@ -15652,19 +15630,7 @@
         <w:rPr>
           <w:u w:val="single"/>
         </w:rPr>
-        <w:t>Ex: 630 measurements of gray matter volume (GMV) for workers from a lead manufacturing plant</w:t>
-      </w:r>
-      <w:r>
-        <w:rPr>
-          <w:u w:val="single"/>
-        </w:rPr>
-        <w:t xml:space="preserve"> w/ m</w:t>
-      </w:r>
-      <w:r>
-        <w:rPr>
-          <w:u w:val="single"/>
-        </w:rPr>
-        <w:t>edian = ~589 cm</w:t>
+        <w:t>Ex: 630 measurements of gray matter volume (GMV) for workers from a lead manufacturing plant w/ median = ~589 cm</w:t>
       </w:r>
       <w:r>
         <w:rPr>
@@ -15689,25 +15655,7 @@
         <w:rPr>
           <w:u w:val="single"/>
         </w:rPr>
-        <w:t xml:space="preserve"> want </w:t>
-      </w:r>
-      <w:r>
-        <w:rPr>
-          <w:u w:val="single"/>
-        </w:rPr>
-        <w:t>a CI for the</w:t>
-      </w:r>
-      <w:r>
-        <w:rPr>
-          <w:u w:val="single"/>
-        </w:rPr>
-        <w:t xml:space="preserve"> median</w:t>
-      </w:r>
-      <w:r>
-        <w:rPr>
-          <w:u w:val="single"/>
-        </w:rPr>
-        <w:t xml:space="preserve"> of these measurements</w:t>
+        <w:t xml:space="preserve"> want a CI for the median of these measurements</w:t>
       </w:r>
     </w:p>
     <w:p>
@@ -15953,7 +15901,6 @@
         </w:tabs>
         <w:ind w:left="1080"/>
       </w:pPr>
-      <w:bookmarkStart w:id="3" w:name="_GoBack"/>
       <w:r>
         <w:rPr>
           <w:noProof/>
@@ -15994,7 +15941,6 @@
           </wp:inline>
         </w:drawing>
       </w:r>
-      <w:bookmarkEnd w:id="3"/>
       <w:r>
         <w:rPr>
           <w:noProof/>
@@ -16065,6 +16011,7 @@
         <w:ind w:left="1440"/>
       </w:pPr>
       <w:r>
+        <w:lastRenderedPageBreak/>
         <w:t>Set B large enough we</w:t>
       </w:r>
       <w:r>
@@ -16105,7 +16052,6 @@
         <w:ind w:left="720"/>
       </w:pPr>
       <w:r>
-        <w:lastRenderedPageBreak/>
         <w:t>Histogram of resampled medians w/ the CI:</w:t>
       </w:r>
     </w:p>
@@ -16279,6 +16225,11 @@
     <w:p>
       <w:pPr>
         <w:pStyle w:val="ListBullet"/>
+        <w:numPr>
+          <w:ilvl w:val="0"/>
+          <w:numId w:val="0"/>
+        </w:numPr>
+        <w:ind w:left="360" w:hanging="360"/>
       </w:pPr>
     </w:p>
     <w:sectPr>
@@ -16296,7 +16247,7 @@
   <w:abstractNum w:abstractNumId="0" w15:restartNumberingAfterBreak="0">
     <w:nsid w:val="FFFFFF89"/>
     <w:multiLevelType w:val="singleLevel"/>
-    <w:tmpl w:val="34EA51DE"/>
+    <w:tmpl w:val="51FE0EB4"/>
     <w:lvl w:ilvl="0">
       <w:start w:val="1"/>
       <w:numFmt w:val="bullet"/>
@@ -16842,6 +16793,7 @@
   <w:style w:type="character" w:default="1" w:styleId="DefaultParagraphFont">
     <w:name w:val="Default Paragraph Font"/>
     <w:uiPriority w:val="1"/>
+    <w:semiHidden/>
     <w:unhideWhenUsed/>
   </w:style>
   <w:style w:type="table" w:default="1" w:styleId="TableNormal">

</xml_diff>